<commit_message>
Solved 1380. Lucky Number in a Matrix - Leetcode
</commit_message>
<xml_diff>
--- a/Interview/CS Theory/docs/OS-Interview.docx
+++ b/Interview/CS Theory/docs/OS-Interview.docx
@@ -35,68 +35,129 @@
         <w:pStyle w:val="ListParagraph"/>
         <w:numPr>
           <w:ilvl w:val="0"/>
-          <w:numId w:val="11"/>
-        </w:numPr>
-        <w:spacing w:line="240" w:lineRule="auto"/>
-        <w:ind w:left="714" w:hanging="357"/>
-        <w:contextualSpacing w:val="0"/>
+          <w:numId w:val="13"/>
+        </w:numPr>
         <w:rPr>
           <w:color w:val="156082" w:themeColor="accent1"/>
-          <w:u w:val="single"/>
         </w:rPr>
       </w:pPr>
       <w:r>
         <w:rPr>
           <w:color w:val="156082" w:themeColor="accent1"/>
-          <w:u w:val="single"/>
         </w:rPr>
         <w:fldChar w:fldCharType="begin"/>
       </w:r>
       <w:r>
         <w:rPr>
           <w:color w:val="156082" w:themeColor="accent1"/>
-          <w:u w:val="single"/>
         </w:rPr>
         <w:instrText xml:space="preserve"> REF _Ref172230460 \h </w:instrText>
       </w:r>
       <w:r>
         <w:rPr>
           <w:color w:val="156082" w:themeColor="accent1"/>
-          <w:u w:val="single"/>
         </w:rPr>
       </w:r>
       <w:r>
         <w:rPr>
           <w:color w:val="156082" w:themeColor="accent1"/>
-          <w:u w:val="single"/>
-        </w:rPr>
-        <w:instrText xml:space="preserve"> \* MERGEFORMAT </w:instrText>
+        </w:rPr>
+        <w:fldChar w:fldCharType="separate"/>
+      </w:r>
+      <w:r>
+        <w:t>What is Operating System &amp; Types of OS</w:t>
       </w:r>
       <w:r>
         <w:rPr>
           <w:color w:val="156082" w:themeColor="accent1"/>
-          <w:u w:val="single"/>
+        </w:rPr>
+        <w:fldChar w:fldCharType="end"/>
+      </w:r>
+    </w:p>
+    <w:p>
+      <w:pPr>
+        <w:pStyle w:val="ListParagraph"/>
+        <w:numPr>
+          <w:ilvl w:val="0"/>
+          <w:numId w:val="13"/>
+        </w:numPr>
+        <w:rPr>
+          <w:color w:val="156082" w:themeColor="accent1"/>
+        </w:rPr>
+      </w:pPr>
+      <w:r>
+        <w:rPr>
+          <w:color w:val="156082" w:themeColor="accent1"/>
+        </w:rPr>
+        <w:fldChar w:fldCharType="begin"/>
+      </w:r>
+      <w:r>
+        <w:rPr>
+          <w:color w:val="156082" w:themeColor="accent1"/>
+        </w:rPr>
+        <w:instrText xml:space="preserve"> REF _Ref172230466 \h </w:instrText>
+      </w:r>
+      <w:r>
+        <w:rPr>
+          <w:color w:val="156082" w:themeColor="accent1"/>
+        </w:rPr>
+      </w:r>
+      <w:r>
+        <w:rPr>
+          <w:color w:val="156082" w:themeColor="accent1"/>
         </w:rPr>
         <w:fldChar w:fldCharType="separate"/>
       </w:r>
       <w:r>
+        <w:t>Process vs Thread vs Program</w:t>
+      </w:r>
+      <w:r>
         <w:rPr>
           <w:color w:val="156082" w:themeColor="accent1"/>
-          <w:u w:val="single"/>
-        </w:rPr>
-        <w:t>What is O</w:t>
-      </w:r>
-      <w:r>
+        </w:rPr>
+        <w:fldChar w:fldCharType="end"/>
+      </w:r>
+    </w:p>
+    <w:p>
+      <w:pPr>
+        <w:pStyle w:val="ListParagraph"/>
+        <w:numPr>
+          <w:ilvl w:val="1"/>
+          <w:numId w:val="13"/>
+        </w:numPr>
         <w:rPr>
           <w:color w:val="156082" w:themeColor="accent1"/>
-          <w:u w:val="single"/>
-        </w:rPr>
-        <w:t>perating System &amp; Types of OS</w:t>
-      </w:r>
+        </w:rPr>
+      </w:pPr>
       <w:r>
         <w:rPr>
           <w:color w:val="156082" w:themeColor="accent1"/>
-          <w:u w:val="single"/>
+        </w:rPr>
+        <w:fldChar w:fldCharType="begin"/>
+      </w:r>
+      <w:r>
+        <w:rPr>
+          <w:color w:val="156082" w:themeColor="accent1"/>
+        </w:rPr>
+        <w:instrText xml:space="preserve"> REF _Ref172230469 \h </w:instrText>
+      </w:r>
+      <w:r>
+        <w:rPr>
+          <w:color w:val="156082" w:themeColor="accent1"/>
+        </w:rPr>
+      </w:r>
+      <w:r>
+        <w:rPr>
+          <w:color w:val="156082" w:themeColor="accent1"/>
+        </w:rPr>
+        <w:fldChar w:fldCharType="separate"/>
+      </w:r>
+      <w:r>
+        <w:t>Program</w:t>
+      </w:r>
+      <w:r>
+        <w:rPr>
+          <w:color w:val="156082" w:themeColor="accent1"/>
         </w:rPr>
         <w:fldChar w:fldCharType="end"/>
       </w:r>
@@ -105,208 +166,144 @@
       <w:pPr>
         <w:pStyle w:val="ListParagraph"/>
         <w:numPr>
+          <w:ilvl w:val="1"/>
+          <w:numId w:val="13"/>
+        </w:numPr>
+        <w:rPr>
+          <w:color w:val="156082" w:themeColor="accent1"/>
+        </w:rPr>
+      </w:pPr>
+      <w:r>
+        <w:rPr>
+          <w:color w:val="156082" w:themeColor="accent1"/>
+        </w:rPr>
+        <w:fldChar w:fldCharType="begin"/>
+      </w:r>
+      <w:r>
+        <w:rPr>
+          <w:color w:val="156082" w:themeColor="accent1"/>
+        </w:rPr>
+        <w:instrText xml:space="preserve"> REF _Ref172230473 \h </w:instrText>
+      </w:r>
+      <w:r>
+        <w:rPr>
+          <w:color w:val="156082" w:themeColor="accent1"/>
+        </w:rPr>
+      </w:r>
+      <w:r>
+        <w:rPr>
+          <w:color w:val="156082" w:themeColor="accent1"/>
+        </w:rPr>
+        <w:fldChar w:fldCharType="separate"/>
+      </w:r>
+      <w:r>
+        <w:t>Process</w:t>
+      </w:r>
+      <w:r>
+        <w:rPr>
+          <w:color w:val="156082" w:themeColor="accent1"/>
+        </w:rPr>
+        <w:fldChar w:fldCharType="end"/>
+      </w:r>
+    </w:p>
+    <w:p>
+      <w:pPr>
+        <w:pStyle w:val="ListParagraph"/>
+        <w:numPr>
+          <w:ilvl w:val="1"/>
+          <w:numId w:val="13"/>
+        </w:numPr>
+        <w:rPr>
+          <w:color w:val="156082" w:themeColor="accent1"/>
+        </w:rPr>
+      </w:pPr>
+      <w:r>
+        <w:rPr>
+          <w:color w:val="156082" w:themeColor="accent1"/>
+        </w:rPr>
+        <w:fldChar w:fldCharType="begin"/>
+      </w:r>
+      <w:r>
+        <w:rPr>
+          <w:color w:val="156082" w:themeColor="accent1"/>
+        </w:rPr>
+        <w:instrText xml:space="preserve"> REF _Ref172230711 \h </w:instrText>
+      </w:r>
+      <w:r>
+        <w:rPr>
+          <w:color w:val="156082" w:themeColor="accent1"/>
+        </w:rPr>
+      </w:r>
+      <w:r>
+        <w:rPr>
+          <w:color w:val="156082" w:themeColor="accent1"/>
+        </w:rPr>
+        <w:fldChar w:fldCharType="separate"/>
+      </w:r>
+      <w:r>
+        <w:t>Thread</w:t>
+      </w:r>
+      <w:r>
+        <w:rPr>
+          <w:color w:val="156082" w:themeColor="accent1"/>
+        </w:rPr>
+        <w:fldChar w:fldCharType="end"/>
+      </w:r>
+    </w:p>
+    <w:p>
+      <w:pPr>
+        <w:pStyle w:val="ListParagraph"/>
+        <w:numPr>
           <w:ilvl w:val="0"/>
-          <w:numId w:val="11"/>
-        </w:numPr>
-        <w:spacing w:line="240" w:lineRule="auto"/>
-        <w:ind w:left="714" w:hanging="357"/>
-        <w:contextualSpacing w:val="0"/>
+          <w:numId w:val="13"/>
+        </w:numPr>
         <w:rPr>
           <w:color w:val="156082" w:themeColor="accent1"/>
-          <w:u w:val="single"/>
         </w:rPr>
       </w:pPr>
       <w:r>
         <w:rPr>
           <w:color w:val="156082" w:themeColor="accent1"/>
-          <w:u w:val="single"/>
         </w:rPr>
         <w:fldChar w:fldCharType="begin"/>
       </w:r>
       <w:r>
         <w:rPr>
           <w:color w:val="156082" w:themeColor="accent1"/>
-          <w:u w:val="single"/>
-        </w:rPr>
-        <w:instrText xml:space="preserve"> REF _Ref172230466 \h </w:instrText>
+        </w:rPr>
+        <w:instrText xml:space="preserve"> REF _Ref172230698 \h </w:instrText>
       </w:r>
       <w:r>
         <w:rPr>
           <w:color w:val="156082" w:themeColor="accent1"/>
-          <w:u w:val="single"/>
         </w:rPr>
       </w:r>
       <w:r>
         <w:rPr>
           <w:color w:val="156082" w:themeColor="accent1"/>
-          <w:u w:val="single"/>
-        </w:rPr>
-        <w:instrText xml:space="preserve"> \* MERGEFORMAT </w:instrText>
+        </w:rPr>
+        <w:fldChar w:fldCharType="separate"/>
+      </w:r>
+      <w:r>
+        <w:t xml:space="preserve">Multiprogramming vs Multiprocessing vs Multitasking vs </w:t>
+      </w:r>
+      <w:r>
+        <w:t>Multithreading</w:t>
       </w:r>
       <w:r>
         <w:rPr>
           <w:color w:val="156082" w:themeColor="accent1"/>
-          <w:u w:val="single"/>
-        </w:rPr>
-        <w:fldChar w:fldCharType="separate"/>
-      </w:r>
-      <w:r>
-        <w:rPr>
-          <w:color w:val="156082" w:themeColor="accent1"/>
-          <w:u w:val="single"/>
-        </w:rPr>
-        <w:t>Proc</w:t>
-      </w:r>
-      <w:r>
-        <w:rPr>
-          <w:color w:val="156082" w:themeColor="accent1"/>
-          <w:u w:val="single"/>
-        </w:rPr>
-        <w:t>ess vs Thread vs Program</w:t>
-      </w:r>
-      <w:r>
-        <w:rPr>
-          <w:color w:val="156082" w:themeColor="accent1"/>
-          <w:u w:val="single"/>
         </w:rPr>
         <w:fldChar w:fldCharType="end"/>
       </w:r>
     </w:p>
     <w:p>
       <w:pPr>
-        <w:pStyle w:val="ListParagraph"/>
-        <w:numPr>
-          <w:ilvl w:val="0"/>
-          <w:numId w:val="11"/>
-        </w:numPr>
-        <w:spacing w:line="240" w:lineRule="auto"/>
-        <w:ind w:left="714" w:hanging="357"/>
-        <w:contextualSpacing w:val="0"/>
-        <w:rPr>
-          <w:color w:val="156082" w:themeColor="accent1"/>
-          <w:u w:val="single"/>
-        </w:rPr>
-      </w:pPr>
-      <w:r>
-        <w:rPr>
-          <w:color w:val="156082" w:themeColor="accent1"/>
-          <w:u w:val="single"/>
-        </w:rPr>
-        <w:fldChar w:fldCharType="begin"/>
-      </w:r>
-      <w:r>
-        <w:rPr>
-          <w:color w:val="156082" w:themeColor="accent1"/>
-          <w:u w:val="single"/>
-        </w:rPr>
-        <w:instrText xml:space="preserve"> REF _Ref172230469 \h </w:instrText>
-      </w:r>
-      <w:r>
-        <w:rPr>
-          <w:color w:val="156082" w:themeColor="accent1"/>
-          <w:u w:val="single"/>
-        </w:rPr>
-      </w:r>
-      <w:r>
-        <w:rPr>
-          <w:color w:val="156082" w:themeColor="accent1"/>
-          <w:u w:val="single"/>
-        </w:rPr>
-        <w:instrText xml:space="preserve"> \* MERGEFORMAT </w:instrText>
-      </w:r>
-      <w:r>
-        <w:rPr>
-          <w:color w:val="156082" w:themeColor="accent1"/>
-          <w:u w:val="single"/>
-        </w:rPr>
-        <w:fldChar w:fldCharType="separate"/>
-      </w:r>
-      <w:r>
-        <w:rPr>
-          <w:color w:val="156082" w:themeColor="accent1"/>
-          <w:u w:val="single"/>
-        </w:rPr>
-        <w:t>Program</w:t>
-      </w:r>
-      <w:r>
-        <w:rPr>
-          <w:color w:val="156082" w:themeColor="accent1"/>
-          <w:u w:val="single"/>
-        </w:rPr>
-        <w:fldChar w:fldCharType="end"/>
-      </w:r>
-    </w:p>
-    <w:p>
-      <w:pPr>
-        <w:pStyle w:val="ListParagraph"/>
-        <w:numPr>
-          <w:ilvl w:val="0"/>
-          <w:numId w:val="11"/>
-        </w:numPr>
-        <w:spacing w:line="240" w:lineRule="auto"/>
-        <w:ind w:left="714" w:hanging="357"/>
-        <w:contextualSpacing w:val="0"/>
-        <w:rPr>
-          <w:color w:val="156082" w:themeColor="accent1"/>
-          <w:u w:val="single"/>
-        </w:rPr>
-      </w:pPr>
-      <w:r>
-        <w:rPr>
-          <w:color w:val="156082" w:themeColor="accent1"/>
-          <w:u w:val="single"/>
-        </w:rPr>
-        <w:fldChar w:fldCharType="begin"/>
-      </w:r>
-      <w:r>
-        <w:rPr>
-          <w:color w:val="156082" w:themeColor="accent1"/>
-          <w:u w:val="single"/>
-        </w:rPr>
-        <w:instrText xml:space="preserve"> REF _Ref172230473 \h </w:instrText>
-      </w:r>
-      <w:r>
-        <w:rPr>
-          <w:color w:val="156082" w:themeColor="accent1"/>
-          <w:u w:val="single"/>
-        </w:rPr>
-      </w:r>
-      <w:r>
-        <w:rPr>
-          <w:color w:val="156082" w:themeColor="accent1"/>
-          <w:u w:val="single"/>
-        </w:rPr>
-        <w:instrText xml:space="preserve"> \* MERGEFORMAT </w:instrText>
-      </w:r>
-      <w:r>
-        <w:rPr>
-          <w:color w:val="156082" w:themeColor="accent1"/>
-          <w:u w:val="single"/>
-        </w:rPr>
-        <w:fldChar w:fldCharType="separate"/>
-      </w:r>
-      <w:r>
-        <w:rPr>
-          <w:color w:val="156082" w:themeColor="accent1"/>
-          <w:u w:val="single"/>
-        </w:rPr>
-        <w:t>Process</w:t>
-      </w:r>
-      <w:r>
-        <w:rPr>
-          <w:color w:val="156082" w:themeColor="accent1"/>
-          <w:u w:val="single"/>
-        </w:rPr>
-        <w:fldChar w:fldCharType="end"/>
-      </w:r>
-    </w:p>
-    <w:p>
-      <w:pPr>
         <w:spacing w:line="240" w:lineRule="auto"/>
       </w:pPr>
       <w:r>
         <w:pict w14:anchorId="652C75EB">
-          <v:rect id="_x0000_i1055" style="width:0;height:1.5pt" o:hralign="center" o:hrstd="t" o:hr="t" fillcolor="#a0a0a0" stroked="f"/>
+          <v:rect id="_x0000_i1118" style="width:0;height:1.5pt" o:hralign="center" o:hrstd="t" o:hr="t" fillcolor="#a0a0a0" stroked="f"/>
         </w:pict>
       </w:r>
     </w:p>
@@ -333,9 +330,6 @@
       <w:bookmarkStart w:id="0" w:name="_Ref172230460"/>
       <w:r>
         <w:lastRenderedPageBreak/>
-        <w:t xml:space="preserve">* </w:t>
-      </w:r>
-      <w:r>
         <w:t>What is Operating System &amp; Types of OS</w:t>
       </w:r>
       <w:bookmarkEnd w:id="0"/>
@@ -719,8 +713,16 @@
         </w:numPr>
         <w:spacing w:line="240" w:lineRule="auto"/>
         <w:contextualSpacing w:val="0"/>
-      </w:pPr>
-      <w:r>
+        <w:rPr>
+          <w:b/>
+          <w:bCs/>
+        </w:rPr>
+      </w:pPr>
+      <w:r>
+        <w:rPr>
+          <w:b/>
+          <w:bCs/>
+        </w:rPr>
         <w:t>Android:</w:t>
       </w:r>
     </w:p>
@@ -799,8 +801,16 @@
         </w:numPr>
         <w:spacing w:line="240" w:lineRule="auto"/>
         <w:contextualSpacing w:val="0"/>
-      </w:pPr>
-      <w:r>
+        <w:rPr>
+          <w:b/>
+          <w:bCs/>
+        </w:rPr>
+      </w:pPr>
+      <w:r>
+        <w:rPr>
+          <w:b/>
+          <w:bCs/>
+        </w:rPr>
         <w:t>iOS:</w:t>
       </w:r>
     </w:p>
@@ -853,8 +863,16 @@
         </w:numPr>
         <w:spacing w:line="240" w:lineRule="auto"/>
         <w:contextualSpacing w:val="0"/>
-      </w:pPr>
-      <w:r>
+        <w:rPr>
+          <w:b/>
+          <w:bCs/>
+        </w:rPr>
+      </w:pPr>
+      <w:r>
+        <w:rPr>
+          <w:b/>
+          <w:bCs/>
+        </w:rPr>
         <w:t>Real Time Operating System (RTOS):</w:t>
       </w:r>
     </w:p>
@@ -885,14 +903,26 @@
     </w:p>
     <w:p>
       <w:pPr>
+        <w:rPr>
+          <w:rFonts w:ascii="Times New Roman" w:eastAsiaTheme="majorEastAsia" w:hAnsi="Times New Roman" w:cstheme="majorBidi"/>
+          <w:b/>
+          <w:color w:val="0F4761" w:themeColor="accent1" w:themeShade="BF"/>
+          <w:sz w:val="40"/>
+          <w:szCs w:val="40"/>
+        </w:rPr>
+      </w:pPr>
+      <w:bookmarkStart w:id="1" w:name="_Ref172230466"/>
+      <w:r>
+        <w:br w:type="page"/>
+      </w:r>
+    </w:p>
+    <w:p>
+      <w:pPr>
         <w:pStyle w:val="Heading1"/>
         <w:spacing w:line="240" w:lineRule="auto"/>
       </w:pPr>
-      <w:bookmarkStart w:id="1" w:name="_Ref172230466"/>
-      <w:r>
-        <w:t xml:space="preserve">* </w:t>
-      </w:r>
-      <w:r>
+      <w:r>
+        <w:lastRenderedPageBreak/>
         <w:t>Process vs Thread vs Program</w:t>
       </w:r>
       <w:bookmarkEnd w:id="1"/>
@@ -1013,7 +1043,15 @@
         <w:t xml:space="preserve">A process is an independent entity with its own </w:t>
       </w:r>
       <w:r>
-        <w:t xml:space="preserve">PCB unit ie. </w:t>
+        <w:t xml:space="preserve">PCB unit </w:t>
+      </w:r>
+      <w:proofErr w:type="spellStart"/>
+      <w:r>
+        <w:t>ie</w:t>
+      </w:r>
+      <w:proofErr w:type="spellEnd"/>
+      <w:r>
+        <w:t xml:space="preserve">. </w:t>
       </w:r>
       <w:r>
         <w:t xml:space="preserve">memory space, resources, and execution context. </w:t>
@@ -1029,9 +1067,11 @@
         <w:spacing w:line="240" w:lineRule="auto"/>
         <w:contextualSpacing w:val="0"/>
       </w:pPr>
+      <w:proofErr w:type="gramStart"/>
       <w:r>
         <w:t>PCB :</w:t>
       </w:r>
+      <w:proofErr w:type="gramEnd"/>
     </w:p>
     <w:p>
       <w:pPr>
@@ -1184,9 +1224,11 @@
         <w:pStyle w:val="Heading2"/>
         <w:spacing w:line="240" w:lineRule="auto"/>
       </w:pPr>
+      <w:bookmarkStart w:id="4" w:name="_Ref172230711"/>
       <w:r>
         <w:t>Thread</w:t>
       </w:r>
+      <w:bookmarkEnd w:id="4"/>
     </w:p>
     <w:p>
       <w:pPr>
@@ -1255,7 +1297,6 @@
         <w:contextualSpacing w:val="0"/>
       </w:pPr>
       <w:r>
-        <w:lastRenderedPageBreak/>
         <w:t xml:space="preserve">Threads within the same process can communicate and share data more easily compared to inter-process communication (IPC). </w:t>
       </w:r>
     </w:p>
@@ -1270,6 +1311,7 @@
         <w:contextualSpacing w:val="0"/>
       </w:pPr>
       <w:r>
+        <w:lastRenderedPageBreak/>
         <w:t>However, each thread has its own program counter and stack.</w:t>
       </w:r>
     </w:p>
@@ -1288,15 +1330,14 @@
         <w:pStyle w:val="Heading1"/>
         <w:spacing w:line="240" w:lineRule="auto"/>
       </w:pPr>
-      <w:r>
-        <w:t xml:space="preserve">* </w:t>
-      </w:r>
+      <w:bookmarkStart w:id="5" w:name="_Ref172230698"/>
       <w:r>
         <w:t xml:space="preserve">Multiprogramming vs Multiprocessing vs Multitasking vs </w:t>
       </w:r>
       <w:r>
         <w:t>Multithreading</w:t>
       </w:r>
+      <w:bookmarkEnd w:id="5"/>
     </w:p>
     <w:p>
       <w:pPr>
@@ -1556,7 +1597,6 @@
         <w:contextualSpacing w:val="0"/>
       </w:pPr>
       <w:r>
-        <w:lastRenderedPageBreak/>
         <w:t>Multiprogramming uses a single CPU to run multiple programs</w:t>
       </w:r>
       <w:r>
@@ -1591,6 +1631,7 @@
         <w:contextualSpacing w:val="0"/>
       </w:pPr>
       <w:r>
+        <w:lastRenderedPageBreak/>
         <w:t xml:space="preserve">Multiprogramming vs Multitasking: </w:t>
       </w:r>
     </w:p>
@@ -1796,7 +1837,7 @@
                     <pic:cNvPicPr/>
                   </pic:nvPicPr>
                   <pic:blipFill>
-                    <a:blip r:embed="rId7"/>
+                    <a:blip r:embed="rId8"/>
                     <a:stretch>
                       <a:fillRect/>
                     </a:stretch>
@@ -1822,7 +1863,6 @@
         <w:spacing w:line="240" w:lineRule="auto"/>
       </w:pPr>
       <w:r>
-        <w:lastRenderedPageBreak/>
         <w:pict w14:anchorId="78CC7E01">
           <v:rect id="_x0000_i1028" style="width:0;height:1.5pt" o:hralign="center" o:hrstd="t" o:hr="t" fillcolor="#a0a0a0" stroked="f"/>
         </w:pict>
@@ -1834,7 +1874,8 @@
         <w:spacing w:line="240" w:lineRule="auto"/>
       </w:pPr>
       <w:r>
-        <w:t>* Process State</w:t>
+        <w:lastRenderedPageBreak/>
+        <w:t>Process State</w:t>
       </w:r>
     </w:p>
     <w:p>
@@ -1862,7 +1903,7 @@
                     <pic:cNvPicPr/>
                   </pic:nvPicPr>
                   <pic:blipFill>
-                    <a:blip r:embed="rId8"/>
+                    <a:blip r:embed="rId9"/>
                     <a:stretch>
                       <a:fillRect/>
                     </a:stretch>
@@ -1986,7 +2027,15 @@
         <w:contextualSpacing w:val="0"/>
       </w:pPr>
       <w:r>
-        <w:t>Blocked or Wait State: Whenever the process requests access to I/O or needs input from the user or needs access to a critical region(the lock for which is already acquired) it enters the blocked or waits state. The process continues to wait in the main memory and does not require CPU. Once the I/O operation is completed the process goes to the ready state.</w:t>
+        <w:t xml:space="preserve">Blocked or Wait State: Whenever the process requests access to I/O or needs input from the user or needs access to a critical </w:t>
+      </w:r>
+      <w:proofErr w:type="gramStart"/>
+      <w:r>
+        <w:t>region(</w:t>
+      </w:r>
+      <w:proofErr w:type="gramEnd"/>
+      <w:r>
+        <w:t>the lock for which is already acquired) it enters the blocked or waits state. The process continues to wait in the main memory and does not require CPU. Once the I/O operation is completed the process goes to the ready state.</w:t>
       </w:r>
     </w:p>
     <w:p>
@@ -2016,7 +2065,15 @@
         <w:contextualSpacing w:val="0"/>
       </w:pPr>
       <w:r>
-        <w:t>Suspend Ready: Process that was initially in the ready state but was swapped out of main memory(refer to Virtual Memory topic) and placed onto external storage by the scheduler is said to be in suspend ready state. The process will transition back to a ready state whenever the process is again brought onto the main memory.</w:t>
+        <w:t xml:space="preserve">Suspend Ready: Process that was initially in the ready state but was swapped out of main </w:t>
+      </w:r>
+      <w:proofErr w:type="gramStart"/>
+      <w:r>
+        <w:t>memory(</w:t>
+      </w:r>
+      <w:proofErr w:type="gramEnd"/>
+      <w:r>
+        <w:t>refer to Virtual Memory topic) and placed onto external storage by the scheduler is said to be in suspend ready state. The process will transition back to a ready state whenever the process is again brought onto the main memory.</w:t>
       </w:r>
     </w:p>
     <w:p>
@@ -2031,15 +2088,30 @@
         <w:contextualSpacing w:val="0"/>
       </w:pPr>
       <w:r>
-        <w:t>Suspend Wait or Suspend Blocked: Similar to suspend ready but uses the process which was performing I/O operation and lack of main memory caused them to move to secondary memory. When work is finished it may go to suspend ready.</w:t>
-      </w:r>
-    </w:p>
-    <w:p>
-      <w:pPr>
-        <w:spacing w:line="240" w:lineRule="auto"/>
-      </w:pPr>
-      <w:r>
-        <w:lastRenderedPageBreak/>
+        <w:t xml:space="preserve">Suspend Wait or Suspend Blocked: </w:t>
+      </w:r>
+      <w:proofErr w:type="gramStart"/>
+      <w:r>
+        <w:t>Similar to</w:t>
+      </w:r>
+      <w:proofErr w:type="gramEnd"/>
+      <w:r>
+        <w:t xml:space="preserve"> suspend ready but uses the process which was performing I/O operation and lack of main memory caused them to move to secondary memory. When work is </w:t>
+      </w:r>
+      <w:proofErr w:type="gramStart"/>
+      <w:r>
+        <w:t>finished</w:t>
+      </w:r>
+      <w:proofErr w:type="gramEnd"/>
+      <w:r>
+        <w:t xml:space="preserve"> it may go to suspend ready.</w:t>
+      </w:r>
+    </w:p>
+    <w:p>
+      <w:pPr>
+        <w:spacing w:line="240" w:lineRule="auto"/>
+      </w:pPr>
+      <w:r>
         <w:pict w14:anchorId="5AD26634">
           <v:rect id="_x0000_i1029" style="width:0;height:1.5pt" o:hralign="center" o:hrstd="t" o:hr="t" fillcolor="#a0a0a0" stroked="f"/>
         </w:pict>
@@ -2051,7 +2123,8 @@
         <w:spacing w:line="240" w:lineRule="auto"/>
       </w:pPr>
       <w:r>
-        <w:t>* PCB</w:t>
+        <w:lastRenderedPageBreak/>
+        <w:t>PCB</w:t>
       </w:r>
     </w:p>
     <w:p>
@@ -2070,7 +2143,7 @@
         <w:spacing w:line="240" w:lineRule="auto"/>
       </w:pPr>
       <w:r>
-        <w:t>* CPU Scheduling Algorithms</w:t>
+        <w:t>CPU Scheduling Algorithms</w:t>
       </w:r>
     </w:p>
     <w:p>
@@ -2108,7 +2181,7 @@
         <w:spacing w:line="240" w:lineRule="auto"/>
       </w:pPr>
       <w:r>
-        <w:t>* Process Synchronization</w:t>
+        <w:t>Process Synchronization</w:t>
       </w:r>
     </w:p>
     <w:p>
@@ -2127,7 +2200,7 @@
         <w:spacing w:line="240" w:lineRule="auto"/>
       </w:pPr>
       <w:r>
-        <w:t>* Process Synchronization Mechanisms</w:t>
+        <w:t>Process Synchronization Mechanisms</w:t>
       </w:r>
     </w:p>
     <w:p>
@@ -2146,7 +2219,7 @@
         <w:spacing w:line="240" w:lineRule="auto"/>
       </w:pPr>
       <w:r>
-        <w:t>* Deadlock</w:t>
+        <w:t>Deadlock</w:t>
       </w:r>
     </w:p>
     <w:p>
@@ -2165,7 +2238,7 @@
         <w:spacing w:line="240" w:lineRule="auto"/>
       </w:pPr>
       <w:r>
-        <w:t>* Deadlock Handling Techniques</w:t>
+        <w:t>Deadlock Handling Techniques</w:t>
       </w:r>
     </w:p>
     <w:p>
@@ -2222,7 +2295,7 @@
         <w:spacing w:line="240" w:lineRule="auto"/>
       </w:pPr>
       <w:r>
-        <w:t>* Paging</w:t>
+        <w:t>Paging</w:t>
       </w:r>
     </w:p>
     <w:p>
@@ -2241,7 +2314,7 @@
         <w:spacing w:line="240" w:lineRule="auto"/>
       </w:pPr>
       <w:r>
-        <w:t>* Virtual Memory</w:t>
+        <w:t>Virtual Memory</w:t>
       </w:r>
     </w:p>
     <w:p>
@@ -2356,8 +2429,8 @@
       </w:pPr>
     </w:p>
     <w:sectPr>
-      <w:headerReference w:type="default" r:id="rId9"/>
-      <w:footerReference w:type="default" r:id="rId10"/>
+      <w:headerReference w:type="default" r:id="rId10"/>
+      <w:footerReference w:type="default" r:id="rId11"/>
       <w:pgSz w:w="11906" w:h="16838"/>
       <w:pgMar w:top="720" w:right="720" w:bottom="720" w:left="720" w:header="708" w:footer="708" w:gutter="0"/>
       <w:cols w:space="708"/>
@@ -2406,7 +2479,13 @@
       <w:rPr>
         <w:rFonts w:ascii="Times New Roman" w:hAnsi="Times New Roman" w:cs="Times New Roman"/>
       </w:rPr>
-      <w:t xml:space="preserve">Notes by Shaurya | </w:t>
+      <w:t>OS n</w:t>
+    </w:r>
+    <w:r>
+      <w:rPr>
+        <w:rFonts w:ascii="Times New Roman" w:hAnsi="Times New Roman" w:cs="Times New Roman"/>
+      </w:rPr>
+      <w:t xml:space="preserve">otes by Shaurya | </w:t>
     </w:r>
     <w:sdt>
       <w:sdtPr>
@@ -2502,7 +2581,13 @@
       <w:rPr>
         <w:rFonts w:ascii="Times New Roman" w:hAnsi="Times New Roman" w:cs="Times New Roman"/>
       </w:rPr>
-      <w:t xml:space="preserve">Notes by Shaurya | </w:t>
+      <w:t>OS n</w:t>
+    </w:r>
+    <w:r>
+      <w:rPr>
+        <w:rFonts w:ascii="Times New Roman" w:hAnsi="Times New Roman" w:cs="Times New Roman"/>
+      </w:rPr>
+      <w:t xml:space="preserve">otes by Shaurya | </w:t>
     </w:r>
     <w:sdt>
       <w:sdtPr>
@@ -2571,7 +2656,7 @@
 <w:numbering xmlns:wpc="http://schemas.microsoft.com/office/word/2010/wordprocessingCanvas" xmlns:cx="http://schemas.microsoft.com/office/drawing/2014/chartex" xmlns:cx1="http://schemas.microsoft.com/office/drawing/2015/9/8/chartex" xmlns:cx2="http://schemas.microsoft.com/office/drawing/2015/10/21/chartex" xmlns:cx3="http://schemas.microsoft.com/office/drawing/2016/5/9/chartex" xmlns:cx4="http://schemas.microsoft.com/office/drawing/2016/5/10/chartex" xmlns:cx5="http://schemas.microsoft.com/office/drawing/2016/5/11/chartex" xmlns:cx6="http://schemas.microsoft.com/office/drawing/2016/5/12/chartex" xmlns:cx7="http://schemas.microsoft.com/office/drawing/2016/5/13/chartex" xmlns:cx8="http://schemas.microsoft.com/office/drawing/2016/5/14/chartex" xmlns:mc="http://schemas.openxmlformats.org/markup-compatibility/2006" xmlns:aink="http://schemas.microsoft.com/office/drawing/2016/ink" xmlns:am3d="http://schemas.microsoft.com/office/drawing/2017/model3d" xmlns:o="urn:schemas-microsoft-com:office:office" xmlns:oel="http://schemas.microsoft.com/office/2019/extlst" xmlns:r="http://schemas.openxmlformats.org/officeDocument/2006/relationships" xmlns:m="http://schemas.openxmlformats.org/officeDocument/2006/math" xmlns:v="urn:schemas-microsoft-com:vml" xmlns:wp14="http://schemas.microsoft.com/office/word/2010/wordprocessingDrawing" xmlns:wp="http://schemas.openxmlformats.org/drawingml/2006/wordprocessingDrawing" xmlns:w10="urn:schemas-microsoft-com:office:word" xmlns:w="http://schemas.openxmlformats.org/wordprocessingml/2006/main" xmlns:w14="http://schemas.microsoft.com/office/word/2010/wordml" xmlns:w15="http://schemas.microsoft.com/office/word/2012/wordml" xmlns:w16cex="http://schemas.microsoft.com/office/word/2018/wordml/cex" xmlns:w16cid="http://schemas.microsoft.com/office/word/2016/wordml/cid" xmlns:w16="http://schemas.microsoft.com/office/word/2018/wordml" xmlns:w16du="http://schemas.microsoft.com/office/word/2023/wordml/word16du" xmlns:w16sdtdh="http://schemas.microsoft.com/office/word/2020/wordml/sdtdatahash" xmlns:w16se="http://schemas.microsoft.com/office/word/2015/wordml/symex" xmlns:wpg="http://schemas.microsoft.com/office/word/2010/wordprocessingGroup" xmlns:wpi="http://schemas.microsoft.com/office/word/2010/wordprocessingInk" xmlns:wne="http://schemas.microsoft.com/office/word/2006/wordml" xmlns:wps="http://schemas.microsoft.com/office/word/2010/wordprocessingShape" mc:Ignorable="w14 w15 w16se w16cid w16 w16cex w16sdtdh w16du wp14">
   <w:numPicBullet w:numPicBulletId="0">
     <w:pict>
-      <v:rect id="_x0000_i1046" style="width:0;height:1.5pt" o:hralign="center" o:bullet="t" o:hrstd="t" o:hr="t" fillcolor="#a0a0a0" stroked="f"/>
+      <v:rect id="_x0000_i1061" style="width:0;height:1.5pt" o:hralign="center" o:bullet="t" o:hrstd="t" o:hr="t" fillcolor="#a0a0a0" stroked="f"/>
     </w:pict>
   </w:numPicBullet>
   <w:abstractNum w:abstractNumId="0" w15:restartNumberingAfterBreak="0">
@@ -3113,6 +3198,98 @@
     </w:lvl>
   </w:abstractNum>
   <w:abstractNum w:abstractNumId="5" w15:restartNumberingAfterBreak="0">
+    <w:nsid w:val="4C6C105A"/>
+    <w:multiLevelType w:val="hybridMultilevel"/>
+    <w:tmpl w:val="195C1EE8"/>
+    <w:lvl w:ilvl="0" w:tplc="48205408">
+      <w:start w:val="1"/>
+      <w:numFmt w:val="decimal"/>
+      <w:lvlText w:val="%1."/>
+      <w:lvlJc w:val="left"/>
+      <w:pPr>
+        <w:ind w:left="720" w:hanging="360"/>
+      </w:pPr>
+      <w:rPr>
+        <w:color w:val="auto"/>
+      </w:rPr>
+    </w:lvl>
+    <w:lvl w:ilvl="1" w:tplc="1D30189A">
+      <w:start w:val="1"/>
+      <w:numFmt w:val="lowerLetter"/>
+      <w:lvlText w:val="%2."/>
+      <w:lvlJc w:val="left"/>
+      <w:pPr>
+        <w:ind w:left="1440" w:hanging="360"/>
+      </w:pPr>
+      <w:rPr>
+        <w:color w:val="auto"/>
+      </w:rPr>
+    </w:lvl>
+    <w:lvl w:ilvl="2" w:tplc="4009001B" w:tentative="1">
+      <w:start w:val="1"/>
+      <w:numFmt w:val="lowerRoman"/>
+      <w:lvlText w:val="%3."/>
+      <w:lvlJc w:val="right"/>
+      <w:pPr>
+        <w:ind w:left="2160" w:hanging="180"/>
+      </w:pPr>
+    </w:lvl>
+    <w:lvl w:ilvl="3" w:tplc="4009000F" w:tentative="1">
+      <w:start w:val="1"/>
+      <w:numFmt w:val="decimal"/>
+      <w:lvlText w:val="%4."/>
+      <w:lvlJc w:val="left"/>
+      <w:pPr>
+        <w:ind w:left="2880" w:hanging="360"/>
+      </w:pPr>
+    </w:lvl>
+    <w:lvl w:ilvl="4" w:tplc="40090019" w:tentative="1">
+      <w:start w:val="1"/>
+      <w:numFmt w:val="lowerLetter"/>
+      <w:lvlText w:val="%5."/>
+      <w:lvlJc w:val="left"/>
+      <w:pPr>
+        <w:ind w:left="3600" w:hanging="360"/>
+      </w:pPr>
+    </w:lvl>
+    <w:lvl w:ilvl="5" w:tplc="4009001B" w:tentative="1">
+      <w:start w:val="1"/>
+      <w:numFmt w:val="lowerRoman"/>
+      <w:lvlText w:val="%6."/>
+      <w:lvlJc w:val="right"/>
+      <w:pPr>
+        <w:ind w:left="4320" w:hanging="180"/>
+      </w:pPr>
+    </w:lvl>
+    <w:lvl w:ilvl="6" w:tplc="4009000F" w:tentative="1">
+      <w:start w:val="1"/>
+      <w:numFmt w:val="decimal"/>
+      <w:lvlText w:val="%7."/>
+      <w:lvlJc w:val="left"/>
+      <w:pPr>
+        <w:ind w:left="5040" w:hanging="360"/>
+      </w:pPr>
+    </w:lvl>
+    <w:lvl w:ilvl="7" w:tplc="40090019" w:tentative="1">
+      <w:start w:val="1"/>
+      <w:numFmt w:val="lowerLetter"/>
+      <w:lvlText w:val="%8."/>
+      <w:lvlJc w:val="left"/>
+      <w:pPr>
+        <w:ind w:left="5760" w:hanging="360"/>
+      </w:pPr>
+    </w:lvl>
+    <w:lvl w:ilvl="8" w:tplc="4009001B" w:tentative="1">
+      <w:start w:val="1"/>
+      <w:numFmt w:val="lowerRoman"/>
+      <w:lvlText w:val="%9."/>
+      <w:lvlJc w:val="right"/>
+      <w:pPr>
+        <w:ind w:left="6480" w:hanging="180"/>
+      </w:pPr>
+    </w:lvl>
+  </w:abstractNum>
+  <w:abstractNum w:abstractNumId="6" w15:restartNumberingAfterBreak="0">
     <w:nsid w:val="53135855"/>
     <w:multiLevelType w:val="hybridMultilevel"/>
     <w:tmpl w:val="0138FFBE"/>
@@ -3225,7 +3402,7 @@
       </w:rPr>
     </w:lvl>
   </w:abstractNum>
-  <w:abstractNum w:abstractNumId="6" w15:restartNumberingAfterBreak="0">
+  <w:abstractNum w:abstractNumId="7" w15:restartNumberingAfterBreak="0">
     <w:nsid w:val="57355671"/>
     <w:multiLevelType w:val="hybridMultilevel"/>
     <w:tmpl w:val="EC34366A"/>
@@ -3338,7 +3515,93 @@
       </w:rPr>
     </w:lvl>
   </w:abstractNum>
-  <w:abstractNum w:abstractNumId="7" w15:restartNumberingAfterBreak="0">
+  <w:abstractNum w:abstractNumId="8" w15:restartNumberingAfterBreak="0">
+    <w:nsid w:val="6A115843"/>
+    <w:multiLevelType w:val="hybridMultilevel"/>
+    <w:tmpl w:val="9ED6196E"/>
+    <w:lvl w:ilvl="0" w:tplc="4009000F">
+      <w:start w:val="1"/>
+      <w:numFmt w:val="decimal"/>
+      <w:lvlText w:val="%1."/>
+      <w:lvlJc w:val="left"/>
+      <w:pPr>
+        <w:ind w:left="720" w:hanging="360"/>
+      </w:pPr>
+    </w:lvl>
+    <w:lvl w:ilvl="1" w:tplc="40090019" w:tentative="1">
+      <w:start w:val="1"/>
+      <w:numFmt w:val="lowerLetter"/>
+      <w:lvlText w:val="%2."/>
+      <w:lvlJc w:val="left"/>
+      <w:pPr>
+        <w:ind w:left="1440" w:hanging="360"/>
+      </w:pPr>
+    </w:lvl>
+    <w:lvl w:ilvl="2" w:tplc="4009001B" w:tentative="1">
+      <w:start w:val="1"/>
+      <w:numFmt w:val="lowerRoman"/>
+      <w:lvlText w:val="%3."/>
+      <w:lvlJc w:val="right"/>
+      <w:pPr>
+        <w:ind w:left="2160" w:hanging="180"/>
+      </w:pPr>
+    </w:lvl>
+    <w:lvl w:ilvl="3" w:tplc="4009000F" w:tentative="1">
+      <w:start w:val="1"/>
+      <w:numFmt w:val="decimal"/>
+      <w:lvlText w:val="%4."/>
+      <w:lvlJc w:val="left"/>
+      <w:pPr>
+        <w:ind w:left="2880" w:hanging="360"/>
+      </w:pPr>
+    </w:lvl>
+    <w:lvl w:ilvl="4" w:tplc="40090019" w:tentative="1">
+      <w:start w:val="1"/>
+      <w:numFmt w:val="lowerLetter"/>
+      <w:lvlText w:val="%5."/>
+      <w:lvlJc w:val="left"/>
+      <w:pPr>
+        <w:ind w:left="3600" w:hanging="360"/>
+      </w:pPr>
+    </w:lvl>
+    <w:lvl w:ilvl="5" w:tplc="4009001B" w:tentative="1">
+      <w:start w:val="1"/>
+      <w:numFmt w:val="lowerRoman"/>
+      <w:lvlText w:val="%6."/>
+      <w:lvlJc w:val="right"/>
+      <w:pPr>
+        <w:ind w:left="4320" w:hanging="180"/>
+      </w:pPr>
+    </w:lvl>
+    <w:lvl w:ilvl="6" w:tplc="4009000F" w:tentative="1">
+      <w:start w:val="1"/>
+      <w:numFmt w:val="decimal"/>
+      <w:lvlText w:val="%7."/>
+      <w:lvlJc w:val="left"/>
+      <w:pPr>
+        <w:ind w:left="5040" w:hanging="360"/>
+      </w:pPr>
+    </w:lvl>
+    <w:lvl w:ilvl="7" w:tplc="40090019" w:tentative="1">
+      <w:start w:val="1"/>
+      <w:numFmt w:val="lowerLetter"/>
+      <w:lvlText w:val="%8."/>
+      <w:lvlJc w:val="left"/>
+      <w:pPr>
+        <w:ind w:left="5760" w:hanging="360"/>
+      </w:pPr>
+    </w:lvl>
+    <w:lvl w:ilvl="8" w:tplc="4009001B" w:tentative="1">
+      <w:start w:val="1"/>
+      <w:numFmt w:val="lowerRoman"/>
+      <w:lvlText w:val="%9."/>
+      <w:lvlJc w:val="right"/>
+      <w:pPr>
+        <w:ind w:left="6480" w:hanging="180"/>
+      </w:pPr>
+    </w:lvl>
+  </w:abstractNum>
+  <w:abstractNum w:abstractNumId="9" w15:restartNumberingAfterBreak="0">
     <w:nsid w:val="6B463601"/>
     <w:multiLevelType w:val="hybridMultilevel"/>
     <w:tmpl w:val="1C58D38E"/>
@@ -3451,7 +3714,7 @@
       </w:rPr>
     </w:lvl>
   </w:abstractNum>
-  <w:abstractNum w:abstractNumId="8" w15:restartNumberingAfterBreak="0">
+  <w:abstractNum w:abstractNumId="10" w15:restartNumberingAfterBreak="0">
     <w:nsid w:val="6ECD023D"/>
     <w:multiLevelType w:val="hybridMultilevel"/>
     <w:tmpl w:val="FF98371A"/>
@@ -3564,7 +3827,7 @@
       </w:rPr>
     </w:lvl>
   </w:abstractNum>
-  <w:abstractNum w:abstractNumId="9" w15:restartNumberingAfterBreak="0">
+  <w:abstractNum w:abstractNumId="11" w15:restartNumberingAfterBreak="0">
     <w:nsid w:val="77B351DE"/>
     <w:multiLevelType w:val="hybridMultilevel"/>
     <w:tmpl w:val="066CA214"/>
@@ -3677,7 +3940,7 @@
       </w:rPr>
     </w:lvl>
   </w:abstractNum>
-  <w:abstractNum w:abstractNumId="10" w15:restartNumberingAfterBreak="0">
+  <w:abstractNum w:abstractNumId="12" w15:restartNumberingAfterBreak="0">
     <w:nsid w:val="7E696758"/>
     <w:multiLevelType w:val="hybridMultilevel"/>
     <w:tmpl w:val="C8DE60AA"/>
@@ -3764,7 +4027,7 @@
     </w:lvl>
   </w:abstractNum>
   <w:num w:numId="1" w16cid:durableId="593317511">
-    <w:abstractNumId w:val="5"/>
+    <w:abstractNumId w:val="6"/>
   </w:num>
   <w:num w:numId="2" w16cid:durableId="960839170">
     <w:abstractNumId w:val="2"/>
@@ -3773,28 +4036,34 @@
     <w:abstractNumId w:val="0"/>
   </w:num>
   <w:num w:numId="4" w16cid:durableId="311954004">
-    <w:abstractNumId w:val="8"/>
+    <w:abstractNumId w:val="10"/>
   </w:num>
   <w:num w:numId="5" w16cid:durableId="1633557372">
     <w:abstractNumId w:val="1"/>
   </w:num>
   <w:num w:numId="6" w16cid:durableId="1403986591">
-    <w:abstractNumId w:val="6"/>
+    <w:abstractNumId w:val="7"/>
   </w:num>
   <w:num w:numId="7" w16cid:durableId="1836797109">
-    <w:abstractNumId w:val="9"/>
+    <w:abstractNumId w:val="11"/>
   </w:num>
   <w:num w:numId="8" w16cid:durableId="525943466">
     <w:abstractNumId w:val="3"/>
   </w:num>
   <w:num w:numId="9" w16cid:durableId="1907449918">
-    <w:abstractNumId w:val="7"/>
+    <w:abstractNumId w:val="9"/>
   </w:num>
   <w:num w:numId="10" w16cid:durableId="1982690056">
     <w:abstractNumId w:val="4"/>
   </w:num>
   <w:num w:numId="11" w16cid:durableId="120000589">
-    <w:abstractNumId w:val="10"/>
+    <w:abstractNumId w:val="12"/>
+  </w:num>
+  <w:num w:numId="12" w16cid:durableId="1351029096">
+    <w:abstractNumId w:val="8"/>
+  </w:num>
+  <w:num w:numId="13" w16cid:durableId="275068949">
+    <w:abstractNumId w:val="5"/>
   </w:num>
 </w:numbering>
 </file>
@@ -5064,4 +5333,16 @@
     </a:ext>
   </a:extLst>
 </a:theme>
+</file>
+
+<file path=customXml/item1.xml><?xml version="1.0" encoding="utf-8"?>
+<b:Sources xmlns:b="http://schemas.openxmlformats.org/officeDocument/2006/bibliography" xmlns="http://schemas.openxmlformats.org/officeDocument/2006/bibliography" SelectedStyle="\APASixthEditionOfficeOnline.xsl" StyleName="APA" Version="6"/>
+</file>
+
+<file path=customXml/itemProps1.xml><?xml version="1.0" encoding="utf-8"?>
+<ds:datastoreItem xmlns:ds="http://schemas.openxmlformats.org/officeDocument/2006/customXml" ds:itemID="{CE58B270-8330-468B-8EC6-8289094F1B79}">
+  <ds:schemaRefs>
+    <ds:schemaRef ds:uri="http://schemas.openxmlformats.org/officeDocument/2006/bibliography"/>
+  </ds:schemaRefs>
+</ds:datastoreItem>
 </file>
</xml_diff>